<commit_message>
Added inventory and equipment system
</commit_message>
<xml_diff>
--- a/Documentation/Dreamscape Game Design Document.docx
+++ b/Documentation/Dreamscape Game Design Document.docx
@@ -73,7 +73,15 @@
     </w:p>
     <w:p>
       <w:r>
-        <w:t>Dying causes the level to alter in some significant way, but does not completely rebuild the level.</w:t>
+        <w:t xml:space="preserve">Dying causes the level to alter in some significant </w:t>
+      </w:r>
+      <w:proofErr w:type="gramStart"/>
+      <w:r>
+        <w:t>way, but</w:t>
+      </w:r>
+      <w:proofErr w:type="gramEnd"/>
+      <w:r>
+        <w:t xml:space="preserve"> does not completely rebuild the level.</w:t>
       </w:r>
     </w:p>
     <w:p>
@@ -83,7 +91,15 @@
     </w:p>
     <w:p>
       <w:r>
-        <w:t>Once every X levels the player is able to return to the overworld and sell items to vendors – these items persist for all characters and can be bought again after dying.</w:t>
+        <w:t xml:space="preserve">Once every X </w:t>
+      </w:r>
+      <w:proofErr w:type="gramStart"/>
+      <w:r>
+        <w:t>levels</w:t>
+      </w:r>
+      <w:proofErr w:type="gramEnd"/>
+      <w:r>
+        <w:t xml:space="preserve"> the player is able to return to the overworld and sell items to vendors – these items persist for all characters and can be bought again after dying.</w:t>
       </w:r>
     </w:p>
     <w:p/>
@@ -110,7 +126,20 @@
         <w:t>can</w:t>
       </w:r>
       <w:r>
-        <w:t xml:space="preserve"> return to the overworld to interact with npcs.</w:t>
+        <w:t xml:space="preserve"> return to the ov</w:t>
+      </w:r>
+      <w:bookmarkStart w:id="0" w:name="_GoBack"/>
+      <w:bookmarkEnd w:id="0"/>
+      <w:r>
+        <w:t xml:space="preserve">erworld to interact with </w:t>
+      </w:r>
+      <w:proofErr w:type="spellStart"/>
+      <w:r>
+        <w:t>npcs</w:t>
+      </w:r>
+      <w:proofErr w:type="spellEnd"/>
+      <w:r>
+        <w:t>.</w:t>
       </w:r>
     </w:p>
     <w:p/>
@@ -284,13 +313,37 @@
         <w:t>Time Mage</w:t>
       </w:r>
       <w:r>
-        <w:t xml:space="preserve"> (Retrocog?)</w:t>
+        <w:t xml:space="preserve"> (</w:t>
+      </w:r>
+      <w:proofErr w:type="spellStart"/>
+      <w:r>
+        <w:t>Retrocog</w:t>
+      </w:r>
+      <w:proofErr w:type="spellEnd"/>
+      <w:r>
+        <w:t>?)</w:t>
       </w:r>
     </w:p>
     <w:p>
       <w:r>
         <w:tab/>
-        <w:t>The retrocog is a time based sorcerer. They control</w:t>
+        <w:t xml:space="preserve">The </w:t>
+      </w:r>
+      <w:proofErr w:type="spellStart"/>
+      <w:r>
+        <w:t>retrocog</w:t>
+      </w:r>
+      <w:proofErr w:type="spellEnd"/>
+      <w:r>
+        <w:t xml:space="preserve"> is a </w:t>
+      </w:r>
+      <w:proofErr w:type="gramStart"/>
+      <w:r>
+        <w:t>time based</w:t>
+      </w:r>
+      <w:proofErr w:type="gramEnd"/>
+      <w:r>
+        <w:t xml:space="preserve"> sorcerer. They control</w:t>
       </w:r>
       <w:r>
         <w:t xml:space="preserve"> when and sometimes how events occur.</w:t>
@@ -301,9 +354,11 @@
       <w:pPr>
         <w:ind w:firstLine="720"/>
       </w:pPr>
+      <w:proofErr w:type="spellStart"/>
       <w:r>
         <w:t>Debuffer</w:t>
       </w:r>
+      <w:proofErr w:type="spellEnd"/>
       <w:r>
         <w:t xml:space="preserve"> (Warlock?)</w:t>
       </w:r>
@@ -332,7 +387,15 @@
     </w:p>
     <w:p>
       <w:r>
-        <w:t>Monsters have an aggro distance</w:t>
+        <w:t xml:space="preserve">Monsters have an </w:t>
+      </w:r>
+      <w:proofErr w:type="spellStart"/>
+      <w:r>
+        <w:t>aggro</w:t>
+      </w:r>
+      <w:proofErr w:type="spellEnd"/>
+      <w:r>
+        <w:t xml:space="preserve"> distance</w:t>
       </w:r>
     </w:p>
     <w:p>
@@ -340,56 +403,7 @@
         <w:t>Once aggroed monsters will not stop chasing you</w:t>
       </w:r>
     </w:p>
-    <w:p>
-      <w:pPr>
-        <w:rPr>
-          <w:b/>
-          <w:bCs/>
-        </w:rPr>
-      </w:pPr>
-    </w:p>
-    <w:p>
-      <w:pPr>
-        <w:rPr>
-          <w:b/>
-          <w:bCs/>
-        </w:rPr>
-      </w:pPr>
-      <w:r>
-        <w:rPr>
-          <w:b/>
-          <w:bCs/>
-        </w:rPr>
-        <w:t>Combat</w:t>
-      </w:r>
-    </w:p>
-    <w:p>
-      <w:pPr>
-        <w:rPr>
-          <w:b/>
-          <w:bCs/>
-        </w:rPr>
-      </w:pPr>
-      <w:r>
-        <w:rPr>
-          <w:b/>
-          <w:bCs/>
-        </w:rPr>
-        <w:t>Ideas</w:t>
-      </w:r>
-    </w:p>
-    <w:p>
-      <w:r>
-        <w:t>Chess like movement patterns for different characters.</w:t>
-      </w:r>
-    </w:p>
-    <w:p>
-      <w:r>
-        <w:t>Each stage can be escaped, but the monsters respawn. (Dark Souls/Metroidvania like)</w:t>
-      </w:r>
-      <w:bookmarkStart w:id="0" w:name="_GoBack"/>
-      <w:bookmarkEnd w:id="0"/>
-    </w:p>
+    <w:p/>
     <w:sectPr>
       <w:pgSz w:w="12240" w:h="15840"/>
       <w:pgMar w:top="1440" w:right="1440" w:bottom="1440" w:left="1440" w:header="720" w:footer="720" w:gutter="0"/>
@@ -606,7 +620,7 @@
       </w:pPr>
     </w:pPrDefault>
   </w:docDefaults>
-  <w:latentStyles w:defLockedState="0" w:defUIPriority="99" w:defSemiHidden="0" w:defUnhideWhenUsed="0" w:defQFormat="0" w:count="377">
+  <w:latentStyles w:defLockedState="0" w:defUIPriority="99" w:defSemiHidden="0" w:defUnhideWhenUsed="0" w:defQFormat="0" w:count="376">
     <w:lsdException w:name="Normal" w:uiPriority="0" w:qFormat="1"/>
     <w:lsdException w:name="heading 1" w:uiPriority="9" w:qFormat="1"/>
     <w:lsdException w:name="heading 2" w:semiHidden="1" w:uiPriority="9" w:unhideWhenUsed="1" w:qFormat="1"/>
@@ -983,7 +997,6 @@
     <w:lsdException w:name="Hashtag" w:semiHidden="1" w:unhideWhenUsed="1"/>
     <w:lsdException w:name="Unresolved Mention" w:semiHidden="1" w:unhideWhenUsed="1"/>
     <w:lsdException w:name="Smart Link" w:semiHidden="1" w:unhideWhenUsed="1"/>
-    <w:lsdException w:name="Smart Link Error" w:semiHidden="1" w:unhideWhenUsed="1"/>
   </w:latentStyles>
   <w:style w:type="paragraph" w:default="1" w:styleId="Normal">
     <w:name w:val="Normal"/>

</xml_diff>

<commit_message>
Revert "Added inventory and equipment system"
This reverts commit 640393f65ddb68d77e7c59f5fae77a846adc45ee.
</commit_message>
<xml_diff>
--- a/Documentation/Dreamscape Game Design Document.docx
+++ b/Documentation/Dreamscape Game Design Document.docx
@@ -73,15 +73,7 @@
     </w:p>
     <w:p>
       <w:r>
-        <w:t xml:space="preserve">Dying causes the level to alter in some significant </w:t>
-      </w:r>
-      <w:proofErr w:type="gramStart"/>
-      <w:r>
-        <w:t>way, but</w:t>
-      </w:r>
-      <w:proofErr w:type="gramEnd"/>
-      <w:r>
-        <w:t xml:space="preserve"> does not completely rebuild the level.</w:t>
+        <w:t>Dying causes the level to alter in some significant way, but does not completely rebuild the level.</w:t>
       </w:r>
     </w:p>
     <w:p>
@@ -91,15 +83,7 @@
     </w:p>
     <w:p>
       <w:r>
-        <w:t xml:space="preserve">Once every X </w:t>
-      </w:r>
-      <w:proofErr w:type="gramStart"/>
-      <w:r>
-        <w:t>levels</w:t>
-      </w:r>
-      <w:proofErr w:type="gramEnd"/>
-      <w:r>
-        <w:t xml:space="preserve"> the player is able to return to the overworld and sell items to vendors – these items persist for all characters and can be bought again after dying.</w:t>
+        <w:t>Once every X levels the player is able to return to the overworld and sell items to vendors – these items persist for all characters and can be bought again after dying.</w:t>
       </w:r>
     </w:p>
     <w:p/>
@@ -126,20 +110,7 @@
         <w:t>can</w:t>
       </w:r>
       <w:r>
-        <w:t xml:space="preserve"> return to the ov</w:t>
-      </w:r>
-      <w:bookmarkStart w:id="0" w:name="_GoBack"/>
-      <w:bookmarkEnd w:id="0"/>
-      <w:r>
-        <w:t xml:space="preserve">erworld to interact with </w:t>
-      </w:r>
-      <w:proofErr w:type="spellStart"/>
-      <w:r>
-        <w:t>npcs</w:t>
-      </w:r>
-      <w:proofErr w:type="spellEnd"/>
-      <w:r>
-        <w:t>.</w:t>
+        <w:t xml:space="preserve"> return to the overworld to interact with npcs.</w:t>
       </w:r>
     </w:p>
     <w:p/>
@@ -313,37 +284,13 @@
         <w:t>Time Mage</w:t>
       </w:r>
       <w:r>
-        <w:t xml:space="preserve"> (</w:t>
-      </w:r>
-      <w:proofErr w:type="spellStart"/>
-      <w:r>
-        <w:t>Retrocog</w:t>
-      </w:r>
-      <w:proofErr w:type="spellEnd"/>
-      <w:r>
-        <w:t>?)</w:t>
+        <w:t xml:space="preserve"> (Retrocog?)</w:t>
       </w:r>
     </w:p>
     <w:p>
       <w:r>
         <w:tab/>
-        <w:t xml:space="preserve">The </w:t>
-      </w:r>
-      <w:proofErr w:type="spellStart"/>
-      <w:r>
-        <w:t>retrocog</w:t>
-      </w:r>
-      <w:proofErr w:type="spellEnd"/>
-      <w:r>
-        <w:t xml:space="preserve"> is a </w:t>
-      </w:r>
-      <w:proofErr w:type="gramStart"/>
-      <w:r>
-        <w:t>time based</w:t>
-      </w:r>
-      <w:proofErr w:type="gramEnd"/>
-      <w:r>
-        <w:t xml:space="preserve"> sorcerer. They control</w:t>
+        <w:t>The retrocog is a time based sorcerer. They control</w:t>
       </w:r>
       <w:r>
         <w:t xml:space="preserve"> when and sometimes how events occur.</w:t>
@@ -354,11 +301,9 @@
       <w:pPr>
         <w:ind w:firstLine="720"/>
       </w:pPr>
-      <w:proofErr w:type="spellStart"/>
       <w:r>
         <w:t>Debuffer</w:t>
       </w:r>
-      <w:proofErr w:type="spellEnd"/>
       <w:r>
         <w:t xml:space="preserve"> (Warlock?)</w:t>
       </w:r>
@@ -387,15 +332,7 @@
     </w:p>
     <w:p>
       <w:r>
-        <w:t xml:space="preserve">Monsters have an </w:t>
-      </w:r>
-      <w:proofErr w:type="spellStart"/>
-      <w:r>
-        <w:t>aggro</w:t>
-      </w:r>
-      <w:proofErr w:type="spellEnd"/>
-      <w:r>
-        <w:t xml:space="preserve"> distance</w:t>
+        <w:t>Monsters have an aggro distance</w:t>
       </w:r>
     </w:p>
     <w:p>
@@ -403,7 +340,56 @@
         <w:t>Once aggroed monsters will not stop chasing you</w:t>
       </w:r>
     </w:p>
-    <w:p/>
+    <w:p>
+      <w:pPr>
+        <w:rPr>
+          <w:b/>
+          <w:bCs/>
+        </w:rPr>
+      </w:pPr>
+    </w:p>
+    <w:p>
+      <w:pPr>
+        <w:rPr>
+          <w:b/>
+          <w:bCs/>
+        </w:rPr>
+      </w:pPr>
+      <w:r>
+        <w:rPr>
+          <w:b/>
+          <w:bCs/>
+        </w:rPr>
+        <w:t>Combat</w:t>
+      </w:r>
+    </w:p>
+    <w:p>
+      <w:pPr>
+        <w:rPr>
+          <w:b/>
+          <w:bCs/>
+        </w:rPr>
+      </w:pPr>
+      <w:r>
+        <w:rPr>
+          <w:b/>
+          <w:bCs/>
+        </w:rPr>
+        <w:t>Ideas</w:t>
+      </w:r>
+    </w:p>
+    <w:p>
+      <w:r>
+        <w:t>Chess like movement patterns for different characters.</w:t>
+      </w:r>
+    </w:p>
+    <w:p>
+      <w:r>
+        <w:t>Each stage can be escaped, but the monsters respawn. (Dark Souls/Metroidvania like)</w:t>
+      </w:r>
+      <w:bookmarkStart w:id="0" w:name="_GoBack"/>
+      <w:bookmarkEnd w:id="0"/>
+    </w:p>
     <w:sectPr>
       <w:pgSz w:w="12240" w:h="15840"/>
       <w:pgMar w:top="1440" w:right="1440" w:bottom="1440" w:left="1440" w:header="720" w:footer="720" w:gutter="0"/>
@@ -620,7 +606,7 @@
       </w:pPr>
     </w:pPrDefault>
   </w:docDefaults>
-  <w:latentStyles w:defLockedState="0" w:defUIPriority="99" w:defSemiHidden="0" w:defUnhideWhenUsed="0" w:defQFormat="0" w:count="376">
+  <w:latentStyles w:defLockedState="0" w:defUIPriority="99" w:defSemiHidden="0" w:defUnhideWhenUsed="0" w:defQFormat="0" w:count="377">
     <w:lsdException w:name="Normal" w:uiPriority="0" w:qFormat="1"/>
     <w:lsdException w:name="heading 1" w:uiPriority="9" w:qFormat="1"/>
     <w:lsdException w:name="heading 2" w:semiHidden="1" w:uiPriority="9" w:unhideWhenUsed="1" w:qFormat="1"/>
@@ -997,6 +983,7 @@
     <w:lsdException w:name="Hashtag" w:semiHidden="1" w:unhideWhenUsed="1"/>
     <w:lsdException w:name="Unresolved Mention" w:semiHidden="1" w:unhideWhenUsed="1"/>
     <w:lsdException w:name="Smart Link" w:semiHidden="1" w:unhideWhenUsed="1"/>
+    <w:lsdException w:name="Smart Link Error" w:semiHidden="1" w:unhideWhenUsed="1"/>
   </w:latentStyles>
   <w:style w:type="paragraph" w:default="1" w:styleId="Normal">
     <w:name w:val="Normal"/>

</xml_diff>